<commit_message>
Acrescentei algumas classes mais ainda estão incompletas
</commit_message>
<xml_diff>
--- a/CodigosDeOperacoesIniciais.docx
+++ b/CodigosDeOperacoesIniciais.docx
@@ -217,23 +217,7 @@
                 <w:rFonts w:ascii="Times" w:hAnsi="Times" w:cs="Times"/>
                 <w:szCs w:val="24"/>
               </w:rPr>
-              <w:t xml:space="preserve">Cadastrar cliente. Recebe um nome de usuário e senha. Retorna 1 se cadastrado ou </w:t>
-            </w:r>
-            <w:proofErr w:type="gramStart"/>
-            <w:r>
-              <w:rPr>
-                <w:rFonts w:ascii="Times" w:hAnsi="Times" w:cs="Times"/>
-                <w:szCs w:val="24"/>
-              </w:rPr>
-              <w:t>0 caso</w:t>
-            </w:r>
-            <w:proofErr w:type="gramEnd"/>
-            <w:r>
-              <w:rPr>
-                <w:rFonts w:ascii="Times" w:hAnsi="Times" w:cs="Times"/>
-                <w:szCs w:val="24"/>
-              </w:rPr>
-              <w:t xml:space="preserve"> contrário.</w:t>
+              <w:t>Cadastrar cliente. Recebe um nome de usuário e senha. Retorna 1 se cadastrado ou 0 caso contrário.</w:t>
             </w:r>
           </w:p>
         </w:tc>
@@ -318,7 +302,6 @@
               </w:rPr>
               <w:t xml:space="preserve">Autenticar </w:t>
             </w:r>
-            <w:proofErr w:type="spellStart"/>
             <w:r>
               <w:rPr>
                 <w:rFonts w:ascii="Times" w:hAnsi="Times" w:cs="Times"/>
@@ -327,7 +310,6 @@
               </w:rPr>
               <w:t>login</w:t>
             </w:r>
-            <w:proofErr w:type="spellEnd"/>
             <w:r>
               <w:rPr>
                 <w:rFonts w:ascii="Times" w:hAnsi="Times" w:cs="Times"/>
@@ -335,7 +317,6 @@
               </w:rPr>
               <w:t xml:space="preserve">. Recebe um nome de usuário e senha. Retorna 1 se o </w:t>
             </w:r>
-            <w:proofErr w:type="spellStart"/>
             <w:r>
               <w:rPr>
                 <w:rFonts w:ascii="Times" w:hAnsi="Times" w:cs="Times"/>
@@ -344,7 +325,6 @@
               </w:rPr>
               <w:t>login</w:t>
             </w:r>
-            <w:proofErr w:type="spellEnd"/>
             <w:r>
               <w:rPr>
                 <w:rFonts w:ascii="Times" w:hAnsi="Times" w:cs="Times"/>
@@ -352,7 +332,6 @@
               </w:rPr>
               <w:t xml:space="preserve"> foi autenticado com sucesso, 2 se a senha estiver incorreta ou 3 caso o nome de </w:t>
             </w:r>
-            <w:proofErr w:type="spellStart"/>
             <w:r>
               <w:rPr>
                 <w:rFonts w:ascii="Times" w:hAnsi="Times" w:cs="Times"/>
@@ -361,7 +340,6 @@
               </w:rPr>
               <w:t>login</w:t>
             </w:r>
-            <w:proofErr w:type="spellEnd"/>
             <w:r>
               <w:rPr>
                 <w:rFonts w:ascii="Times" w:hAnsi="Times" w:cs="Times"/>
@@ -464,23 +442,72 @@
                 <w:rFonts w:ascii="Times" w:hAnsi="Times" w:cs="Times"/>
                 <w:szCs w:val="24"/>
               </w:rPr>
-              <w:t xml:space="preserve"> Passando a quantidade e também o nome do livro que ele deseja. Retorna 1 se puder colocar no carrinho ou </w:t>
-            </w:r>
-            <w:proofErr w:type="gramStart"/>
-            <w:r>
-              <w:rPr>
-                <w:rFonts w:ascii="Times" w:hAnsi="Times" w:cs="Times"/>
-                <w:szCs w:val="24"/>
-              </w:rPr>
-              <w:t>0 caso</w:t>
-            </w:r>
-            <w:proofErr w:type="gramEnd"/>
-            <w:r>
-              <w:rPr>
-                <w:rFonts w:ascii="Times" w:hAnsi="Times" w:cs="Times"/>
-                <w:szCs w:val="24"/>
-              </w:rPr>
-              <w:t xml:space="preserve"> seja inviável.</w:t>
+              <w:t xml:space="preserve"> Passando a quantidade</w:t>
+            </w:r>
+            <w:r>
+              <w:rPr>
+                <w:rFonts w:ascii="Times" w:hAnsi="Times" w:cs="Times"/>
+                <w:szCs w:val="24"/>
+              </w:rPr>
+              <w:t>, titulo e autor</w:t>
+            </w:r>
+            <w:r>
+              <w:rPr>
+                <w:rFonts w:ascii="Times" w:hAnsi="Times" w:cs="Times"/>
+                <w:szCs w:val="24"/>
+              </w:rPr>
+              <w:t xml:space="preserve"> </w:t>
+            </w:r>
+            <w:r>
+              <w:rPr>
+                <w:rFonts w:ascii="Times" w:hAnsi="Times" w:cs="Times"/>
+                <w:szCs w:val="24"/>
+              </w:rPr>
+              <w:t xml:space="preserve">do </w:t>
+            </w:r>
+            <w:r>
+              <w:rPr>
+                <w:rFonts w:ascii="Times" w:hAnsi="Times" w:cs="Times"/>
+                <w:szCs w:val="24"/>
+              </w:rPr>
+              <w:t xml:space="preserve"> livro que ele deseja. Retorna 1 se puder col</w:t>
+            </w:r>
+            <w:r>
+              <w:rPr>
+                <w:rFonts w:ascii="Times" w:hAnsi="Times" w:cs="Times"/>
+                <w:szCs w:val="24"/>
+              </w:rPr>
+              <w:t>ocar no carrinho ou 0 caso não tenha livro disponível</w:t>
+            </w:r>
+            <w:r>
+              <w:rPr>
+                <w:rFonts w:ascii="Times" w:hAnsi="Times" w:cs="Times"/>
+                <w:szCs w:val="24"/>
+              </w:rPr>
+              <w:t>(tanto em termos de cadastro quanto em relação a disponiblidade</w:t>
+            </w:r>
+            <w:bookmarkStart w:id="0" w:name="_GoBack"/>
+            <w:bookmarkEnd w:id="0"/>
+            <w:r>
+              <w:rPr>
+                <w:rFonts w:ascii="Times" w:hAnsi="Times" w:cs="Times"/>
+                <w:szCs w:val="24"/>
+              </w:rPr>
+              <w:t>)</w:t>
+            </w:r>
+            <w:r>
+              <w:rPr>
+                <w:rFonts w:ascii="Times" w:hAnsi="Times" w:cs="Times"/>
+                <w:szCs w:val="24"/>
+              </w:rPr>
+              <w:t>, ou outro valor &gt; 1, caso a quantidade de livros que ele queira comprar não esteja disponível. Sendo que esse valor &gt; 1 é a quantidade disponível de livros</w:t>
+            </w:r>
+            <w:r>
+              <w:rPr>
+                <w:rFonts w:ascii="Times" w:hAnsi="Times" w:cs="Times"/>
+                <w:szCs w:val="24"/>
+              </w:rPr>
+              <w:t>.</w:t>
             </w:r>
           </w:p>
         </w:tc>
@@ -577,39 +604,7 @@
                 <w:rFonts w:ascii="Times" w:hAnsi="Times" w:cs="Times"/>
                 <w:szCs w:val="24"/>
               </w:rPr>
-              <w:t xml:space="preserve"> Passando os livros que estão no carrinho e também o valor total somado. Retorna 1 se compra realizada com sucesso ou </w:t>
-            </w:r>
-            <w:proofErr w:type="gramStart"/>
-            <w:r>
-              <w:rPr>
-                <w:rFonts w:ascii="Times" w:hAnsi="Times" w:cs="Times"/>
-                <w:szCs w:val="24"/>
-              </w:rPr>
-              <w:t>0 caso</w:t>
-            </w:r>
-            <w:proofErr w:type="gramEnd"/>
-            <w:r>
-              <w:rPr>
-                <w:rFonts w:ascii="Times" w:hAnsi="Times" w:cs="Times"/>
-                <w:szCs w:val="24"/>
-              </w:rPr>
-              <w:t xml:space="preserve"> contrário. Além disso pode retornar os livros que não puderam ser adquiridos, caso um dos livros colocados no carrinho não estejam mais disponíveis. Para que o usuário fique ciente de </w:t>
-            </w:r>
-            <w:proofErr w:type="spellStart"/>
-            <w:r>
-              <w:rPr>
-                <w:rFonts w:ascii="Times" w:hAnsi="Times" w:cs="Times"/>
-                <w:szCs w:val="24"/>
-              </w:rPr>
-              <w:t>quais</w:t>
-            </w:r>
-            <w:proofErr w:type="spellEnd"/>
-            <w:r>
-              <w:rPr>
-                <w:rFonts w:ascii="Times" w:hAnsi="Times" w:cs="Times"/>
-                <w:szCs w:val="24"/>
-              </w:rPr>
-              <w:t xml:space="preserve"> livros ele não pôde adquirir.</w:t>
+              <w:t xml:space="preserve"> Passando os livros que estão no carrinho e também o valor total somado. Retorna 1 se compra realizada com sucesso ou 0 caso contrário. Além disso pode retornar os livros que não puderam ser adquiridos, caso um dos livros colocados no carrinho não estejam mais disponíveis. Para que o usuário fique ciente de quais livros ele não pôde adquirir.</w:t>
             </w:r>
           </w:p>
         </w:tc>
@@ -638,37 +633,8 @@
           <w:bCs/>
           <w:sz w:val="20"/>
         </w:rPr>
-        <w:t>Tabela 2</w:t>
+        <w:t>Tabela 2.Tipos de operações(iniciais) do Balanceador</w:t>
       </w:r>
-      <w:r>
-        <w:rPr>
-          <w:rFonts w:ascii="Helvetica" w:hAnsi="Helvetica" w:cs="Helvetica"/>
-          <w:b/>
-          <w:bCs/>
-          <w:sz w:val="20"/>
-        </w:rPr>
-        <w:t>.Tipos de operações(iniciais)</w:t>
-      </w:r>
-      <w:r>
-        <w:rPr>
-          <w:rFonts w:ascii="Helvetica" w:hAnsi="Helvetica" w:cs="Helvetica"/>
-          <w:b/>
-          <w:bCs/>
-          <w:sz w:val="20"/>
-        </w:rPr>
-        <w:t xml:space="preserve"> do </w:t>
-      </w:r>
-      <w:proofErr w:type="spellStart"/>
-      <w:r>
-        <w:rPr>
-          <w:rFonts w:ascii="Helvetica" w:hAnsi="Helvetica" w:cs="Helvetica"/>
-          <w:b/>
-          <w:bCs/>
-          <w:sz w:val="20"/>
-        </w:rPr>
-        <w:t>Balanceador</w:t>
-      </w:r>
-      <w:proofErr w:type="spellEnd"/>
       <w:r>
         <w:rPr>
           <w:rFonts w:ascii="Helvetica" w:hAnsi="Helvetica" w:cs="Helvetica"/>
@@ -1035,28 +1001,8 @@
                 <w:color w:val="auto"/>
                 <w:szCs w:val="24"/>
               </w:rPr>
-              <w:t xml:space="preserve">OBS: não precisaria desses dois códigos de operação se no servidor </w:t>
-            </w:r>
-            <w:proofErr w:type="spellStart"/>
-            <w:r>
-              <w:rPr>
-                <w:rFonts w:ascii="Times" w:hAnsi="Times" w:cs="Times"/>
-                <w:color w:val="auto"/>
-                <w:szCs w:val="24"/>
-              </w:rPr>
-              <w:t>balanceador</w:t>
-            </w:r>
-            <w:proofErr w:type="spellEnd"/>
-            <w:r>
-              <w:rPr>
-                <w:rFonts w:ascii="Times" w:hAnsi="Times" w:cs="Times"/>
-                <w:color w:val="auto"/>
-                <w:szCs w:val="24"/>
-              </w:rPr>
-              <w:t xml:space="preserve"> tivéssemos dois Métodos que escutasse em portas diferentes, tendo funções diferentes. Um para inserção e verificação de servidores, e outro para balanceamento de clientes. </w:t>
-            </w:r>
-            <w:bookmarkStart w:id="0" w:name="_GoBack"/>
-            <w:bookmarkEnd w:id="0"/>
+              <w:t xml:space="preserve">OBS: não precisaria desses dois códigos de operação se no servidor balanceador tivéssemos dois Métodos que escutasse em portas diferentes, tendo funções diferentes. Um para inserção e verificação de servidores, e outro para balanceamento de clientes. </w:t>
+            </w:r>
           </w:p>
         </w:tc>
       </w:tr>

</xml_diff>